<commit_message>
Updates from 10/5/22 call
</commit_message>
<xml_diff>
--- a/Trusted Provider/Trusted Provider.docx
+++ b/Trusted Provider/Trusted Provider.docx
@@ -1,6 +1,6 @@
 
 <file path=word/document.xml><?xml version="1.0" encoding="utf-8"?>
-<w:document xmlns:wpc="http://schemas.microsoft.com/office/word/2010/wordprocessingCanvas" xmlns:cx="http://schemas.microsoft.com/office/drawing/2014/chartex" xmlns:cx1="http://schemas.microsoft.com/office/drawing/2015/9/8/chartex" xmlns:cx2="http://schemas.microsoft.com/office/drawing/2015/10/21/chartex" xmlns:cx3="http://schemas.microsoft.com/office/drawing/2016/5/9/chartex" xmlns:cx4="http://schemas.microsoft.com/office/drawing/2016/5/10/chartex" xmlns:cx5="http://schemas.microsoft.com/office/drawing/2016/5/11/chartex" xmlns:cx6="http://schemas.microsoft.com/office/drawing/2016/5/12/chartex" xmlns:cx7="http://schemas.microsoft.com/office/drawing/2016/5/13/chartex" xmlns:cx8="http://schemas.microsoft.com/office/drawing/2016/5/14/chartex" xmlns:mc="http://schemas.openxmlformats.org/markup-compatibility/2006" xmlns:aink="http://schemas.microsoft.com/office/drawing/2016/ink" xmlns:am3d="http://schemas.microsoft.com/office/drawing/2017/model3d" xmlns:o="urn:schemas-microsoft-com:office:office" xmlns:r="http://schemas.openxmlformats.org/officeDocument/2006/relationships" xmlns:m="http://schemas.openxmlformats.org/officeDocument/2006/math" xmlns:v="urn:schemas-microsoft-com:vml" xmlns:wp14="http://schemas.microsoft.com/office/word/2010/wordprocessingDrawing" xmlns:wp="http://schemas.openxmlformats.org/drawingml/2006/wordprocessingDrawing" xmlns:w10="urn:schemas-microsoft-com:office:word" xmlns:w="http://schemas.openxmlformats.org/wordprocessingml/2006/main" xmlns:w14="http://schemas.microsoft.com/office/word/2010/wordml" xmlns:w15="http://schemas.microsoft.com/office/word/2012/wordml" xmlns:w16cex="http://schemas.microsoft.com/office/word/2018/wordml/cex" xmlns:w16cid="http://schemas.microsoft.com/office/word/2016/wordml/cid" xmlns:w16="http://schemas.microsoft.com/office/word/2018/wordml" xmlns:w16sdtdh="http://schemas.microsoft.com/office/word/2020/wordml/sdtdatahash" xmlns:w16se="http://schemas.microsoft.com/office/word/2015/wordml/symex" xmlns:wpg="http://schemas.microsoft.com/office/word/2010/wordprocessingGroup" xmlns:wpi="http://schemas.microsoft.com/office/word/2010/wordprocessingInk" xmlns:wne="http://schemas.microsoft.com/office/word/2006/wordml" xmlns:wps="http://schemas.microsoft.com/office/word/2010/wordprocessingShape" mc:Ignorable="w14 w15 w16se w16cid w16 w16cex w16sdtdh wp14">
+<w:document xmlns:wpc="http://schemas.microsoft.com/office/word/2010/wordprocessingCanvas" xmlns:cx="http://schemas.microsoft.com/office/drawing/2014/chartex" xmlns:cx1="http://schemas.microsoft.com/office/drawing/2015/9/8/chartex" xmlns:cx2="http://schemas.microsoft.com/office/drawing/2015/10/21/chartex" xmlns:cx3="http://schemas.microsoft.com/office/drawing/2016/5/9/chartex" xmlns:cx4="http://schemas.microsoft.com/office/drawing/2016/5/10/chartex" xmlns:cx5="http://schemas.microsoft.com/office/drawing/2016/5/11/chartex" xmlns:cx6="http://schemas.microsoft.com/office/drawing/2016/5/12/chartex" xmlns:cx7="http://schemas.microsoft.com/office/drawing/2016/5/13/chartex" xmlns:cx8="http://schemas.microsoft.com/office/drawing/2016/5/14/chartex" xmlns:mc="http://schemas.openxmlformats.org/markup-compatibility/2006" xmlns:aink="http://schemas.microsoft.com/office/drawing/2016/ink" xmlns:am3d="http://schemas.microsoft.com/office/drawing/2017/model3d" xmlns:o="urn:schemas-microsoft-com:office:office" xmlns:oel="http://schemas.microsoft.com/office/2019/extlst" xmlns:r="http://schemas.openxmlformats.org/officeDocument/2006/relationships" xmlns:m="http://schemas.openxmlformats.org/officeDocument/2006/math" xmlns:v="urn:schemas-microsoft-com:vml" xmlns:wp14="http://schemas.microsoft.com/office/word/2010/wordprocessingDrawing" xmlns:wp="http://schemas.openxmlformats.org/drawingml/2006/wordprocessingDrawing" xmlns:w10="urn:schemas-microsoft-com:office:word" xmlns:w="http://schemas.openxmlformats.org/wordprocessingml/2006/main" xmlns:w14="http://schemas.microsoft.com/office/word/2010/wordml" xmlns:w15="http://schemas.microsoft.com/office/word/2012/wordml" xmlns:w16cex="http://schemas.microsoft.com/office/word/2018/wordml/cex" xmlns:w16cid="http://schemas.microsoft.com/office/word/2016/wordml/cid" xmlns:w16="http://schemas.microsoft.com/office/word/2018/wordml" xmlns:w16sdtdh="http://schemas.microsoft.com/office/word/2020/wordml/sdtdatahash" xmlns:w16se="http://schemas.microsoft.com/office/word/2015/wordml/symex" xmlns:wpg="http://schemas.microsoft.com/office/word/2010/wordprocessingGroup" xmlns:wpi="http://schemas.microsoft.com/office/word/2010/wordprocessingInk" xmlns:wne="http://schemas.microsoft.com/office/word/2006/wordml" xmlns:wps="http://schemas.microsoft.com/office/word/2010/wordprocessingShape" mc:Ignorable="w14 w15 w16se w16cid w16 w16cex w16sdtdh wp14">
   <w:body>
     <w:p>
       <w:pPr>
@@ -31,12 +31,41 @@
     </w:p>
     <w:p>
       <w:r>
-        <w:t>Acceptable gov cloud risk mitigation framework such as FedRamp, C5, SecNum etc</w:t>
-      </w:r>
-    </w:p>
-    <w:p>
-      <w:r>
-        <w:t>Visibility into when security relevant changes will happen. For example updating to TLS 1.3.—SOC2 may cover.</w:t>
+        <w:t xml:space="preserve">Acceptable gov cloud risk mitigation framework such as </w:t>
+      </w:r>
+      <w:proofErr w:type="spellStart"/>
+      <w:r>
+        <w:t>FedRamp</w:t>
+      </w:r>
+      <w:proofErr w:type="spellEnd"/>
+      <w:r>
+        <w:t xml:space="preserve">, C5, </w:t>
+      </w:r>
+      <w:proofErr w:type="spellStart"/>
+      <w:r>
+        <w:t>SecNum</w:t>
+      </w:r>
+      <w:proofErr w:type="spellEnd"/>
+      <w:r>
+        <w:t xml:space="preserve"> </w:t>
+      </w:r>
+      <w:proofErr w:type="spellStart"/>
+      <w:r>
+        <w:t>etc</w:t>
+      </w:r>
+      <w:proofErr w:type="spellEnd"/>
+    </w:p>
+    <w:p>
+      <w:r>
+        <w:t xml:space="preserve">Visibility into when security relevant changes will happen. For </w:t>
+      </w:r>
+      <w:proofErr w:type="gramStart"/>
+      <w:r>
+        <w:t>example</w:t>
+      </w:r>
+      <w:proofErr w:type="gramEnd"/>
+      <w:r>
+        <w:t xml:space="preserve"> updating to TLS 1.3.—SOC2 may cover.</w:t>
       </w:r>
     </w:p>
     <w:p>
@@ -58,7 +87,23 @@
         <w:t xml:space="preserve"> </w:t>
       </w:r>
     </w:p>
-    <w:p/>
+    <w:p>
+      <w:r>
+        <w:t>What does a Trusted Provider provide?</w:t>
+      </w:r>
+    </w:p>
+    <w:p>
+      <w:pPr>
+        <w:pStyle w:val="ListParagraph"/>
+        <w:numPr>
+          <w:ilvl w:val="0"/>
+          <w:numId w:val="5"/>
+        </w:numPr>
+      </w:pPr>
+      <w:r>
+        <w:t>Network segmentation</w:t>
+      </w:r>
+    </w:p>
     <w:p>
       <w:pPr>
         <w:rPr>
@@ -113,7 +158,15 @@
         </w:numPr>
       </w:pPr>
       <w:r>
-        <w:t>Additional higher level frameworks such as IL5, IL6 would be a plus</w:t>
+        <w:t xml:space="preserve">Additional </w:t>
+      </w:r>
+      <w:proofErr w:type="gramStart"/>
+      <w:r>
+        <w:t>higher level</w:t>
+      </w:r>
+      <w:proofErr w:type="gramEnd"/>
+      <w:r>
+        <w:t xml:space="preserve"> frameworks such as IL5, IL6 would be a plus</w:t>
       </w:r>
     </w:p>
     <w:p>
@@ -149,7 +202,15 @@
         <w:t>orm may include: a</w:t>
       </w:r>
       <w:r>
-        <w:t xml:space="preserve"> general purpose </w:t>
+        <w:t xml:space="preserve"> </w:t>
+      </w:r>
+      <w:proofErr w:type="gramStart"/>
+      <w:r>
+        <w:t>general purpose</w:t>
+      </w:r>
+      <w:proofErr w:type="gramEnd"/>
+      <w:r>
+        <w:t xml:space="preserve"> </w:t>
       </w:r>
       <w:r>
         <w:t xml:space="preserve">operating system, virtualization hypervisor, various </w:t>
@@ -164,7 +225,15 @@
         <w:t>servers</w:t>
       </w:r>
       <w:r>
-        <w:t xml:space="preserve"> needed to run the software. Some technology won’t need all of the components listed above because, for example, an O/S is contained in an appliance such as a network device.</w:t>
+        <w:t xml:space="preserve"> needed to run the software. Some technology won’t need </w:t>
+      </w:r>
+      <w:proofErr w:type="gramStart"/>
+      <w:r>
+        <w:t>all of</w:t>
+      </w:r>
+      <w:proofErr w:type="gramEnd"/>
+      <w:r>
+        <w:t xml:space="preserve"> the components listed above because, for example, an O/S is contained in an appliance such as a network device.</w:t>
       </w:r>
     </w:p>
     <w:p>
@@ -206,7 +275,15 @@
         </w:numPr>
       </w:pPr>
       <w:r>
-        <w:t>What items in the platform stack need CC? Do you want hardware (e.g. servers) evaluated?</w:t>
+        <w:t>What items in the platform stack need CC? Do you want hardware (</w:t>
+      </w:r>
+      <w:proofErr w:type="gramStart"/>
+      <w:r>
+        <w:t>e.g.</w:t>
+      </w:r>
+      <w:proofErr w:type="gramEnd"/>
+      <w:r>
+        <w:t xml:space="preserve"> servers) evaluated?</w:t>
       </w:r>
     </w:p>
     <w:p>
@@ -218,8 +295,13 @@
         </w:numPr>
       </w:pPr>
       <w:r>
-        <w:t>Only include the relevant platform? The layer being utilized by the TOE?</w:t>
-      </w:r>
+        <w:t xml:space="preserve">Only include the relevant platform? The layer being utilized by the </w:t>
+      </w:r>
+      <w:proofErr w:type="gramStart"/>
+      <w:r>
+        <w:t>TOE?</w:t>
+      </w:r>
+      <w:proofErr w:type="gramEnd"/>
     </w:p>
     <w:p>
       <w:pPr>
@@ -230,7 +312,15 @@
         </w:numPr>
       </w:pPr>
       <w:r>
-        <w:t>In other similar approaches like JIL the entire stack needs CC.  Need to define if process reviews like FedRamp is good enough.</w:t>
+        <w:t xml:space="preserve">In other similar approaches like JIL the entire stack needs CC.  Need to define if process reviews like </w:t>
+      </w:r>
+      <w:proofErr w:type="spellStart"/>
+      <w:r>
+        <w:t>FedRamp</w:t>
+      </w:r>
+      <w:proofErr w:type="spellEnd"/>
+      <w:r>
+        <w:t xml:space="preserve"> is good enough.</w:t>
       </w:r>
     </w:p>
     <w:p>
@@ -258,16 +348,49 @@
     </w:p>
     <w:p>
       <w:r>
-        <w:t>For example, the NDcPP depends the virtualization provider and/or the underlying hardware.  As opposed to the Software App cPP utilizes the O/S</w:t>
-      </w:r>
-      <w:r>
-        <w:t xml:space="preserve"> for most of it’s security functionality.</w:t>
+        <w:t xml:space="preserve">For example, the </w:t>
+      </w:r>
+      <w:proofErr w:type="spellStart"/>
+      <w:r>
+        <w:t>NDcPP</w:t>
+      </w:r>
+      <w:proofErr w:type="spellEnd"/>
+      <w:r>
+        <w:t xml:space="preserve"> </w:t>
+      </w:r>
+      <w:proofErr w:type="gramStart"/>
+      <w:r>
+        <w:t>depends</w:t>
+      </w:r>
+      <w:proofErr w:type="gramEnd"/>
+      <w:r>
+        <w:t xml:space="preserve"> the virtualization provider and/or the underlying hardware.  As opposed to the Software App </w:t>
+      </w:r>
+      <w:proofErr w:type="spellStart"/>
+      <w:r>
+        <w:t>cPP</w:t>
+      </w:r>
+      <w:proofErr w:type="spellEnd"/>
+      <w:r>
+        <w:t xml:space="preserve"> utilizes the O/S</w:t>
+      </w:r>
+      <w:r>
+        <w:t xml:space="preserve"> for most of </w:t>
+      </w:r>
+      <w:proofErr w:type="spellStart"/>
+      <w:proofErr w:type="gramStart"/>
+      <w:r>
+        <w:t>it’s</w:t>
+      </w:r>
+      <w:proofErr w:type="spellEnd"/>
+      <w:proofErr w:type="gramEnd"/>
+      <w:r>
+        <w:t xml:space="preserve"> security functionality.</w:t>
       </w:r>
     </w:p>
     <w:p/>
     <w:p>
       <w:r>
-        <w:lastRenderedPageBreak/>
         <w:t xml:space="preserve">Start with a variant of an N-Tier Architecture.  </w:t>
       </w:r>
     </w:p>
@@ -278,7 +401,464 @@
     </w:p>
     <w:p>
       <w:r>
+        <w:tab/>
+        <w:t>Serverless functions would need a CSP-validated runtime environment.</w:t>
+      </w:r>
+    </w:p>
+    <w:p>
+      <w:r>
         <w:t>What do the Cloud Authorizations not cover that we need to gain trust? To discuss next time!</w:t>
+      </w:r>
+    </w:p>
+    <w:p>
+      <w:r>
+        <w:tab/>
+        <w:t xml:space="preserve">SP 800-53 provides common controls across </w:t>
+      </w:r>
+      <w:proofErr w:type="spellStart"/>
+      <w:r>
+        <w:t>FEDRamp</w:t>
+      </w:r>
+      <w:proofErr w:type="spellEnd"/>
+      <w:r>
+        <w:t>, CSA STAR, and ISO 27017 which can map to PPs. What can be leveraged to satisfy SARs of SFR AAs?</w:t>
+      </w:r>
+    </w:p>
+    <w:p>
+      <w:pPr>
+        <w:rPr>
+          <w:rFonts w:ascii="Calibri" w:hAnsi="Calibri" w:cs="Calibri"/>
+          <w:color w:val="000000"/>
+        </w:rPr>
+      </w:pPr>
+      <w:r>
+        <w:rPr>
+          <w:rFonts w:ascii="Calibri" w:hAnsi="Calibri" w:cs="Calibri"/>
+          <w:color w:val="000000"/>
+        </w:rPr>
+        <w:t>D</w:t>
+      </w:r>
+      <w:r>
+        <w:rPr>
+          <w:rFonts w:ascii="Calibri" w:hAnsi="Calibri" w:cs="Calibri"/>
+          <w:color w:val="000000"/>
+        </w:rPr>
+        <w:t>ata segmentation/isolation of customer data and how a trusted provider implements this in the platform.</w:t>
+      </w:r>
+    </w:p>
+    <w:p>
+      <w:pPr>
+        <w:pStyle w:val="ListParagraph"/>
+        <w:numPr>
+          <w:ilvl w:val="0"/>
+          <w:numId w:val="3"/>
+        </w:numPr>
+        <w:rPr>
+          <w:rFonts w:ascii="Calibri" w:hAnsi="Calibri" w:cs="Calibri"/>
+          <w:color w:val="000000"/>
+        </w:rPr>
+      </w:pPr>
+      <w:r>
+        <w:rPr>
+          <w:rFonts w:ascii="Calibri" w:hAnsi="Calibri" w:cs="Calibri"/>
+          <w:color w:val="000000"/>
+        </w:rPr>
+        <w:t xml:space="preserve">Differentiation of control plane vs user plane in public cloud platforms. </w:t>
+      </w:r>
+      <w:r>
+        <w:rPr>
+          <w:rFonts w:ascii="Calibri" w:hAnsi="Calibri" w:cs="Calibri"/>
+          <w:color w:val="000000"/>
+        </w:rPr>
+        <w:t xml:space="preserve">How is architecture responsible for ensuring that CSP operators cannot access cloud user data? </w:t>
+      </w:r>
+    </w:p>
+    <w:p>
+      <w:pPr>
+        <w:pStyle w:val="ListParagraph"/>
+        <w:numPr>
+          <w:ilvl w:val="1"/>
+          <w:numId w:val="3"/>
+        </w:numPr>
+        <w:rPr>
+          <w:rFonts w:ascii="Calibri" w:hAnsi="Calibri" w:cs="Calibri"/>
+          <w:color w:val="000000"/>
+        </w:rPr>
+      </w:pPr>
+      <w:r>
+        <w:rPr>
+          <w:rFonts w:ascii="Calibri" w:hAnsi="Calibri" w:cs="Calibri"/>
+          <w:color w:val="000000"/>
+        </w:rPr>
+        <w:t>Zero Knowledge Encryption?</w:t>
+      </w:r>
+    </w:p>
+    <w:p>
+      <w:pPr>
+        <w:pStyle w:val="ListParagraph"/>
+        <w:numPr>
+          <w:ilvl w:val="2"/>
+          <w:numId w:val="3"/>
+        </w:numPr>
+        <w:rPr>
+          <w:rFonts w:ascii="Calibri" w:hAnsi="Calibri" w:cs="Calibri"/>
+          <w:color w:val="000000"/>
+        </w:rPr>
+      </w:pPr>
+      <w:r>
+        <w:rPr>
+          <w:rFonts w:ascii="Calibri" w:hAnsi="Calibri" w:cs="Calibri"/>
+          <w:color w:val="000000"/>
+        </w:rPr>
+        <w:t>Probably not as zero knowledge proofs focus mostly on blockchain implementations.</w:t>
+      </w:r>
+    </w:p>
+    <w:p>
+      <w:pPr>
+        <w:pStyle w:val="ListParagraph"/>
+        <w:numPr>
+          <w:ilvl w:val="1"/>
+          <w:numId w:val="3"/>
+        </w:numPr>
+        <w:rPr>
+          <w:rFonts w:ascii="Calibri" w:hAnsi="Calibri" w:cs="Calibri"/>
+          <w:color w:val="000000"/>
+        </w:rPr>
+      </w:pPr>
+      <w:r>
+        <w:rPr>
+          <w:rFonts w:ascii="Calibri" w:hAnsi="Calibri" w:cs="Calibri"/>
+          <w:color w:val="000000"/>
+        </w:rPr>
+        <w:t>Is there a way to implement this without a KMS?</w:t>
+      </w:r>
+    </w:p>
+    <w:p>
+      <w:pPr>
+        <w:pStyle w:val="ListParagraph"/>
+        <w:numPr>
+          <w:ilvl w:val="0"/>
+          <w:numId w:val="3"/>
+        </w:numPr>
+        <w:rPr>
+          <w:rFonts w:ascii="Calibri" w:hAnsi="Calibri" w:cs="Calibri"/>
+          <w:color w:val="000000"/>
+        </w:rPr>
+      </w:pPr>
+      <w:r>
+        <w:rPr>
+          <w:rFonts w:ascii="Calibri" w:hAnsi="Calibri" w:cs="Calibri"/>
+          <w:color w:val="000000"/>
+        </w:rPr>
+        <w:t xml:space="preserve">There are </w:t>
+      </w:r>
+      <w:proofErr w:type="spellStart"/>
+      <w:r>
+        <w:rPr>
+          <w:rFonts w:ascii="Calibri" w:hAnsi="Calibri" w:cs="Calibri"/>
+          <w:color w:val="000000"/>
+        </w:rPr>
+        <w:t>FEDRamp</w:t>
+      </w:r>
+      <w:proofErr w:type="spellEnd"/>
+      <w:r>
+        <w:rPr>
+          <w:rFonts w:ascii="Calibri" w:hAnsi="Calibri" w:cs="Calibri"/>
+          <w:color w:val="000000"/>
+        </w:rPr>
+        <w:t xml:space="preserve"> controls that ensure D@RE keys cannot be accessed by the CSP. Does this mandate hybrid key management or on-prem KMS?</w:t>
+      </w:r>
+    </w:p>
+    <w:p>
+      <w:pPr>
+        <w:pStyle w:val="ListParagraph"/>
+        <w:numPr>
+          <w:ilvl w:val="1"/>
+          <w:numId w:val="3"/>
+        </w:numPr>
+        <w:rPr>
+          <w:rFonts w:ascii="Calibri" w:hAnsi="Calibri" w:cs="Calibri"/>
+          <w:color w:val="000000"/>
+        </w:rPr>
+      </w:pPr>
+      <w:r>
+        <w:rPr>
+          <w:rFonts w:ascii="Calibri" w:hAnsi="Calibri" w:cs="Calibri"/>
+          <w:color w:val="000000"/>
+        </w:rPr>
+        <w:t>MOD_FEEM can be leveraged for this capability. However, the PP requires password authentication which is not great for cloud environments where API/Token combinations are used via KMIP.</w:t>
+      </w:r>
+    </w:p>
+    <w:p>
+      <w:pPr>
+        <w:pStyle w:val="ListParagraph"/>
+        <w:ind w:left="1440"/>
+        <w:rPr>
+          <w:rFonts w:ascii="Calibri" w:hAnsi="Calibri" w:cs="Calibri"/>
+          <w:color w:val="000000"/>
+        </w:rPr>
+      </w:pPr>
+    </w:p>
+    <w:p>
+      <w:pPr>
+        <w:rPr>
+          <w:rFonts w:ascii="Calibri" w:hAnsi="Calibri" w:cs="Calibri"/>
+          <w:color w:val="000000"/>
+        </w:rPr>
+      </w:pPr>
+      <w:r>
+        <w:rPr>
+          <w:rFonts w:ascii="Calibri" w:hAnsi="Calibri" w:cs="Calibri"/>
+          <w:color w:val="000000"/>
+        </w:rPr>
+        <w:t>What does a trusted platform provide?</w:t>
+      </w:r>
+    </w:p>
+    <w:p>
+      <w:pPr>
+        <w:pStyle w:val="ListParagraph"/>
+        <w:numPr>
+          <w:ilvl w:val="0"/>
+          <w:numId w:val="4"/>
+        </w:numPr>
+        <w:rPr>
+          <w:rFonts w:ascii="Calibri" w:hAnsi="Calibri" w:cs="Calibri"/>
+          <w:color w:val="000000"/>
+        </w:rPr>
+      </w:pPr>
+      <w:r>
+        <w:rPr>
+          <w:rFonts w:ascii="Calibri" w:hAnsi="Calibri" w:cs="Calibri"/>
+          <w:color w:val="000000"/>
+        </w:rPr>
+        <w:t>Consistent platform / operational environment</w:t>
+      </w:r>
+    </w:p>
+    <w:p>
+      <w:pPr>
+        <w:pStyle w:val="ListParagraph"/>
+        <w:numPr>
+          <w:ilvl w:val="0"/>
+          <w:numId w:val="4"/>
+        </w:numPr>
+        <w:rPr>
+          <w:rFonts w:ascii="Calibri" w:hAnsi="Calibri" w:cs="Calibri"/>
+          <w:color w:val="000000"/>
+        </w:rPr>
+      </w:pPr>
+      <w:r>
+        <w:rPr>
+          <w:rFonts w:ascii="Calibri" w:hAnsi="Calibri" w:cs="Calibri"/>
+          <w:color w:val="000000"/>
+        </w:rPr>
+        <w:t>Physical Security</w:t>
+      </w:r>
+    </w:p>
+    <w:p>
+      <w:pPr>
+        <w:pStyle w:val="ListParagraph"/>
+        <w:numPr>
+          <w:ilvl w:val="0"/>
+          <w:numId w:val="4"/>
+        </w:numPr>
+        <w:rPr>
+          <w:rFonts w:ascii="Calibri" w:hAnsi="Calibri" w:cs="Calibri"/>
+          <w:color w:val="000000"/>
+        </w:rPr>
+      </w:pPr>
+      <w:r>
+        <w:rPr>
+          <w:rFonts w:ascii="Calibri" w:hAnsi="Calibri" w:cs="Calibri"/>
+          <w:color w:val="000000"/>
+        </w:rPr>
+        <w:t>Personnel Security</w:t>
+      </w:r>
+    </w:p>
+    <w:p>
+      <w:pPr>
+        <w:pStyle w:val="ListParagraph"/>
+        <w:numPr>
+          <w:ilvl w:val="0"/>
+          <w:numId w:val="4"/>
+        </w:numPr>
+        <w:rPr>
+          <w:rFonts w:ascii="Calibri" w:hAnsi="Calibri" w:cs="Calibri"/>
+          <w:color w:val="000000"/>
+        </w:rPr>
+      </w:pPr>
+      <w:r>
+        <w:rPr>
+          <w:rFonts w:ascii="Calibri" w:hAnsi="Calibri" w:cs="Calibri"/>
+          <w:color w:val="000000"/>
+        </w:rPr>
+        <w:t>Auditing</w:t>
+      </w:r>
+    </w:p>
+    <w:p>
+      <w:pPr>
+        <w:pStyle w:val="ListParagraph"/>
+        <w:numPr>
+          <w:ilvl w:val="0"/>
+          <w:numId w:val="4"/>
+        </w:numPr>
+        <w:rPr>
+          <w:rFonts w:ascii="Calibri" w:hAnsi="Calibri" w:cs="Calibri"/>
+          <w:color w:val="000000"/>
+        </w:rPr>
+      </w:pPr>
+      <w:r>
+        <w:rPr>
+          <w:rFonts w:ascii="Calibri" w:hAnsi="Calibri" w:cs="Calibri"/>
+          <w:color w:val="000000"/>
+        </w:rPr>
+        <w:t xml:space="preserve">Data Sovereignty / Isolation </w:t>
+      </w:r>
+    </w:p>
+    <w:p>
+      <w:pPr>
+        <w:pStyle w:val="ListParagraph"/>
+        <w:numPr>
+          <w:ilvl w:val="0"/>
+          <w:numId w:val="4"/>
+        </w:numPr>
+        <w:rPr>
+          <w:rFonts w:ascii="Calibri" w:hAnsi="Calibri" w:cs="Calibri"/>
+          <w:color w:val="000000"/>
+        </w:rPr>
+      </w:pPr>
+      <w:r>
+        <w:rPr>
+          <w:rFonts w:ascii="Calibri" w:hAnsi="Calibri" w:cs="Calibri"/>
+          <w:color w:val="000000"/>
+        </w:rPr>
+        <w:t>Tenant Isolation</w:t>
+      </w:r>
+      <w:r>
+        <w:rPr>
+          <w:rFonts w:ascii="Calibri" w:hAnsi="Calibri" w:cs="Calibri"/>
+          <w:color w:val="000000"/>
+        </w:rPr>
+        <w:t xml:space="preserve"> – Virtualization PP provides SFRs for VM security features such as </w:t>
+      </w:r>
+      <w:proofErr w:type="spellStart"/>
+      <w:r>
+        <w:rPr>
+          <w:rFonts w:ascii="Calibri" w:hAnsi="Calibri" w:cs="Calibri"/>
+          <w:color w:val="000000"/>
+        </w:rPr>
+        <w:t>libvirt</w:t>
+      </w:r>
+      <w:proofErr w:type="spellEnd"/>
+      <w:r>
+        <w:rPr>
+          <w:rFonts w:ascii="Calibri" w:hAnsi="Calibri" w:cs="Calibri"/>
+          <w:color w:val="000000"/>
+        </w:rPr>
+        <w:t xml:space="preserve"> / </w:t>
+      </w:r>
+      <w:proofErr w:type="spellStart"/>
+      <w:r>
+        <w:rPr>
+          <w:rFonts w:ascii="Calibri" w:hAnsi="Calibri" w:cs="Calibri"/>
+          <w:color w:val="000000"/>
+        </w:rPr>
+        <w:t>virtio</w:t>
+      </w:r>
+      <w:proofErr w:type="spellEnd"/>
+      <w:r>
+        <w:rPr>
+          <w:rFonts w:ascii="Calibri" w:hAnsi="Calibri" w:cs="Calibri"/>
+          <w:color w:val="000000"/>
+        </w:rPr>
+        <w:t xml:space="preserve"> / </w:t>
+      </w:r>
+      <w:proofErr w:type="spellStart"/>
+      <w:r>
+        <w:rPr>
+          <w:rFonts w:ascii="Calibri" w:hAnsi="Calibri" w:cs="Calibri"/>
+          <w:color w:val="000000"/>
+        </w:rPr>
+        <w:t>qemu</w:t>
+      </w:r>
+      <w:proofErr w:type="spellEnd"/>
+      <w:r>
+        <w:rPr>
+          <w:rFonts w:ascii="Calibri" w:hAnsi="Calibri" w:cs="Calibri"/>
+          <w:color w:val="000000"/>
+        </w:rPr>
+        <w:t xml:space="preserve"> / etc. However, the GPOS PP does not have SFRs for validating container sandboxing implementations such as </w:t>
+      </w:r>
+      <w:proofErr w:type="spellStart"/>
+      <w:r>
+        <w:rPr>
+          <w:rFonts w:ascii="Calibri" w:hAnsi="Calibri" w:cs="Calibri"/>
+          <w:color w:val="000000"/>
+        </w:rPr>
+        <w:t>secompfilter</w:t>
+      </w:r>
+      <w:proofErr w:type="spellEnd"/>
+      <w:r>
+        <w:rPr>
+          <w:rFonts w:ascii="Calibri" w:hAnsi="Calibri" w:cs="Calibri"/>
+          <w:color w:val="000000"/>
+        </w:rPr>
+        <w:t>, etc.</w:t>
+      </w:r>
+    </w:p>
+    <w:p>
+      <w:pPr>
+        <w:pStyle w:val="ListParagraph"/>
+        <w:numPr>
+          <w:ilvl w:val="1"/>
+          <w:numId w:val="4"/>
+        </w:numPr>
+        <w:rPr>
+          <w:rFonts w:ascii="Calibri" w:hAnsi="Calibri" w:cs="Calibri"/>
+          <w:color w:val="000000"/>
+        </w:rPr>
+      </w:pPr>
+      <w:r>
+        <w:rPr>
+          <w:rFonts w:ascii="Calibri" w:hAnsi="Calibri" w:cs="Calibri"/>
+          <w:color w:val="000000"/>
+        </w:rPr>
+        <w:t xml:space="preserve">This is a </w:t>
+      </w:r>
+      <w:proofErr w:type="gramStart"/>
+      <w:r>
+        <w:rPr>
+          <w:rFonts w:ascii="Calibri" w:hAnsi="Calibri" w:cs="Calibri"/>
+          <w:color w:val="000000"/>
+        </w:rPr>
+        <w:t>fairly large</w:t>
+      </w:r>
+      <w:proofErr w:type="gramEnd"/>
+      <w:r>
+        <w:rPr>
+          <w:rFonts w:ascii="Calibri" w:hAnsi="Calibri" w:cs="Calibri"/>
+          <w:color w:val="000000"/>
+        </w:rPr>
+        <w:t xml:space="preserve"> gap for cloud OEs.</w:t>
+      </w:r>
+    </w:p>
+    <w:p>
+      <w:pPr>
+        <w:pStyle w:val="ListParagraph"/>
+        <w:numPr>
+          <w:ilvl w:val="0"/>
+          <w:numId w:val="4"/>
+        </w:numPr>
+        <w:rPr>
+          <w:rFonts w:ascii="Calibri" w:hAnsi="Calibri" w:cs="Calibri"/>
+          <w:color w:val="000000"/>
+        </w:rPr>
+      </w:pPr>
+      <w:r>
+        <w:rPr>
+          <w:rFonts w:ascii="Calibri" w:hAnsi="Calibri" w:cs="Calibri"/>
+          <w:color w:val="000000"/>
+        </w:rPr>
+        <w:t xml:space="preserve">Network Segmentation - </w:t>
       </w:r>
     </w:p>
     <w:sectPr>
@@ -292,11 +872,124 @@
 </file>
 
 <file path=word/numbering.xml><?xml version="1.0" encoding="utf-8"?>
-<w:numbering xmlns:wpc="http://schemas.microsoft.com/office/word/2010/wordprocessingCanvas" xmlns:cx="http://schemas.microsoft.com/office/drawing/2014/chartex" xmlns:cx1="http://schemas.microsoft.com/office/drawing/2015/9/8/chartex" xmlns:cx2="http://schemas.microsoft.com/office/drawing/2015/10/21/chartex" xmlns:cx3="http://schemas.microsoft.com/office/drawing/2016/5/9/chartex" xmlns:cx4="http://schemas.microsoft.com/office/drawing/2016/5/10/chartex" xmlns:cx5="http://schemas.microsoft.com/office/drawing/2016/5/11/chartex" xmlns:cx6="http://schemas.microsoft.com/office/drawing/2016/5/12/chartex" xmlns:cx7="http://schemas.microsoft.com/office/drawing/2016/5/13/chartex" xmlns:cx8="http://schemas.microsoft.com/office/drawing/2016/5/14/chartex" xmlns:mc="http://schemas.openxmlformats.org/markup-compatibility/2006" xmlns:aink="http://schemas.microsoft.com/office/drawing/2016/ink" xmlns:am3d="http://schemas.microsoft.com/office/drawing/2017/model3d" xmlns:o="urn:schemas-microsoft-com:office:office" xmlns:r="http://schemas.openxmlformats.org/officeDocument/2006/relationships" xmlns:m="http://schemas.openxmlformats.org/officeDocument/2006/math" xmlns:v="urn:schemas-microsoft-com:vml" xmlns:wp14="http://schemas.microsoft.com/office/word/2010/wordprocessingDrawing" xmlns:wp="http://schemas.openxmlformats.org/drawingml/2006/wordprocessingDrawing" xmlns:w10="urn:schemas-microsoft-com:office:word" xmlns:w="http://schemas.openxmlformats.org/wordprocessingml/2006/main" xmlns:w14="http://schemas.microsoft.com/office/word/2010/wordml" xmlns:w15="http://schemas.microsoft.com/office/word/2012/wordml" xmlns:w16cex="http://schemas.microsoft.com/office/word/2018/wordml/cex" xmlns:w16cid="http://schemas.microsoft.com/office/word/2016/wordml/cid" xmlns:w16="http://schemas.microsoft.com/office/word/2018/wordml" xmlns:w16sdtdh="http://schemas.microsoft.com/office/word/2020/wordml/sdtdatahash" xmlns:w16se="http://schemas.microsoft.com/office/word/2015/wordml/symex" xmlns:wpg="http://schemas.microsoft.com/office/word/2010/wordprocessingGroup" xmlns:wpi="http://schemas.microsoft.com/office/word/2010/wordprocessingInk" xmlns:wne="http://schemas.microsoft.com/office/word/2006/wordml" xmlns:wps="http://schemas.microsoft.com/office/word/2010/wordprocessingShape" mc:Ignorable="w14 w15 w16se w16cid w16 w16cex w16sdtdh wp14">
+<w:numbering xmlns:wpc="http://schemas.microsoft.com/office/word/2010/wordprocessingCanvas" xmlns:cx="http://schemas.microsoft.com/office/drawing/2014/chartex" xmlns:cx1="http://schemas.microsoft.com/office/drawing/2015/9/8/chartex" xmlns:cx2="http://schemas.microsoft.com/office/drawing/2015/10/21/chartex" xmlns:cx3="http://schemas.microsoft.com/office/drawing/2016/5/9/chartex" xmlns:cx4="http://schemas.microsoft.com/office/drawing/2016/5/10/chartex" xmlns:cx5="http://schemas.microsoft.com/office/drawing/2016/5/11/chartex" xmlns:cx6="http://schemas.microsoft.com/office/drawing/2016/5/12/chartex" xmlns:cx7="http://schemas.microsoft.com/office/drawing/2016/5/13/chartex" xmlns:cx8="http://schemas.microsoft.com/office/drawing/2016/5/14/chartex" xmlns:mc="http://schemas.openxmlformats.org/markup-compatibility/2006" xmlns:aink="http://schemas.microsoft.com/office/drawing/2016/ink" xmlns:am3d="http://schemas.microsoft.com/office/drawing/2017/model3d" xmlns:o="urn:schemas-microsoft-com:office:office" xmlns:oel="http://schemas.microsoft.com/office/2019/extlst" xmlns:r="http://schemas.openxmlformats.org/officeDocument/2006/relationships" xmlns:m="http://schemas.openxmlformats.org/officeDocument/2006/math" xmlns:v="urn:schemas-microsoft-com:vml" xmlns:wp14="http://schemas.microsoft.com/office/word/2010/wordprocessingDrawing" xmlns:wp="http://schemas.openxmlformats.org/drawingml/2006/wordprocessingDrawing" xmlns:w10="urn:schemas-microsoft-com:office:word" xmlns:w="http://schemas.openxmlformats.org/wordprocessingml/2006/main" xmlns:w14="http://schemas.microsoft.com/office/word/2010/wordml" xmlns:w15="http://schemas.microsoft.com/office/word/2012/wordml" xmlns:w16cex="http://schemas.microsoft.com/office/word/2018/wordml/cex" xmlns:w16cid="http://schemas.microsoft.com/office/word/2016/wordml/cid" xmlns:w16="http://schemas.microsoft.com/office/word/2018/wordml" xmlns:w16sdtdh="http://schemas.microsoft.com/office/word/2020/wordml/sdtdatahash" xmlns:w16se="http://schemas.microsoft.com/office/word/2015/wordml/symex" xmlns:wpg="http://schemas.microsoft.com/office/word/2010/wordprocessingGroup" xmlns:wpi="http://schemas.microsoft.com/office/word/2010/wordprocessingInk" xmlns:wne="http://schemas.microsoft.com/office/word/2006/wordml" xmlns:wps="http://schemas.microsoft.com/office/word/2010/wordprocessingShape" mc:Ignorable="w14 w15 w16se w16cid w16 w16cex w16sdtdh wp14">
   <w:abstractNum w:abstractNumId="0" w15:restartNumberingAfterBreak="0">
+    <w:nsid w:val="04B00201"/>
+    <w:multiLevelType w:val="hybridMultilevel"/>
+    <w:tmpl w:val="202C8DBC"/>
+    <w:lvl w:ilvl="0" w:tplc="04090001">
+      <w:start w:val="1"/>
+      <w:numFmt w:val="bullet"/>
+      <w:lvlText w:val=""/>
+      <w:lvlJc w:val="left"/>
+      <w:pPr>
+        <w:ind w:left="1445" w:hanging="360"/>
+      </w:pPr>
+      <w:rPr>
+        <w:rFonts w:ascii="Symbol" w:hAnsi="Symbol" w:hint="default"/>
+      </w:rPr>
+    </w:lvl>
+    <w:lvl w:ilvl="1" w:tplc="04090003">
+      <w:start w:val="1"/>
+      <w:numFmt w:val="bullet"/>
+      <w:lvlText w:val="o"/>
+      <w:lvlJc w:val="left"/>
+      <w:pPr>
+        <w:ind w:left="2165" w:hanging="360"/>
+      </w:pPr>
+      <w:rPr>
+        <w:rFonts w:ascii="Courier New" w:hAnsi="Courier New" w:cs="Courier New" w:hint="default"/>
+      </w:rPr>
+    </w:lvl>
+    <w:lvl w:ilvl="2" w:tplc="04090005" w:tentative="1">
+      <w:start w:val="1"/>
+      <w:numFmt w:val="bullet"/>
+      <w:lvlText w:val=""/>
+      <w:lvlJc w:val="left"/>
+      <w:pPr>
+        <w:ind w:left="2885" w:hanging="360"/>
+      </w:pPr>
+      <w:rPr>
+        <w:rFonts w:ascii="Wingdings" w:hAnsi="Wingdings" w:hint="default"/>
+      </w:rPr>
+    </w:lvl>
+    <w:lvl w:ilvl="3" w:tplc="04090001" w:tentative="1">
+      <w:start w:val="1"/>
+      <w:numFmt w:val="bullet"/>
+      <w:lvlText w:val=""/>
+      <w:lvlJc w:val="left"/>
+      <w:pPr>
+        <w:ind w:left="3605" w:hanging="360"/>
+      </w:pPr>
+      <w:rPr>
+        <w:rFonts w:ascii="Symbol" w:hAnsi="Symbol" w:hint="default"/>
+      </w:rPr>
+    </w:lvl>
+    <w:lvl w:ilvl="4" w:tplc="04090003" w:tentative="1">
+      <w:start w:val="1"/>
+      <w:numFmt w:val="bullet"/>
+      <w:lvlText w:val="o"/>
+      <w:lvlJc w:val="left"/>
+      <w:pPr>
+        <w:ind w:left="4325" w:hanging="360"/>
+      </w:pPr>
+      <w:rPr>
+        <w:rFonts w:ascii="Courier New" w:hAnsi="Courier New" w:cs="Courier New" w:hint="default"/>
+      </w:rPr>
+    </w:lvl>
+    <w:lvl w:ilvl="5" w:tplc="04090005" w:tentative="1">
+      <w:start w:val="1"/>
+      <w:numFmt w:val="bullet"/>
+      <w:lvlText w:val=""/>
+      <w:lvlJc w:val="left"/>
+      <w:pPr>
+        <w:ind w:left="5045" w:hanging="360"/>
+      </w:pPr>
+      <w:rPr>
+        <w:rFonts w:ascii="Wingdings" w:hAnsi="Wingdings" w:hint="default"/>
+      </w:rPr>
+    </w:lvl>
+    <w:lvl w:ilvl="6" w:tplc="04090001" w:tentative="1">
+      <w:start w:val="1"/>
+      <w:numFmt w:val="bullet"/>
+      <w:lvlText w:val=""/>
+      <w:lvlJc w:val="left"/>
+      <w:pPr>
+        <w:ind w:left="5765" w:hanging="360"/>
+      </w:pPr>
+      <w:rPr>
+        <w:rFonts w:ascii="Symbol" w:hAnsi="Symbol" w:hint="default"/>
+      </w:rPr>
+    </w:lvl>
+    <w:lvl w:ilvl="7" w:tplc="04090003" w:tentative="1">
+      <w:start w:val="1"/>
+      <w:numFmt w:val="bullet"/>
+      <w:lvlText w:val="o"/>
+      <w:lvlJc w:val="left"/>
+      <w:pPr>
+        <w:ind w:left="6485" w:hanging="360"/>
+      </w:pPr>
+      <w:rPr>
+        <w:rFonts w:ascii="Courier New" w:hAnsi="Courier New" w:cs="Courier New" w:hint="default"/>
+      </w:rPr>
+    </w:lvl>
+    <w:lvl w:ilvl="8" w:tplc="04090005" w:tentative="1">
+      <w:start w:val="1"/>
+      <w:numFmt w:val="bullet"/>
+      <w:lvlText w:val=""/>
+      <w:lvlJc w:val="left"/>
+      <w:pPr>
+        <w:ind w:left="7205" w:hanging="360"/>
+      </w:pPr>
+      <w:rPr>
+        <w:rFonts w:ascii="Wingdings" w:hAnsi="Wingdings" w:hint="default"/>
+      </w:rPr>
+    </w:lvl>
+  </w:abstractNum>
+  <w:abstractNum w:abstractNumId="1" w15:restartNumberingAfterBreak="0">
     <w:nsid w:val="05CC18D7"/>
     <w:multiLevelType w:val="hybridMultilevel"/>
-    <w:tmpl w:val="4A6A2BEC"/>
+    <w:tmpl w:val="078A8A80"/>
     <w:lvl w:ilvl="0" w:tplc="04090001">
       <w:start w:val="1"/>
       <w:numFmt w:val="bullet"/>
@@ -321,7 +1014,7 @@
         <w:rFonts w:ascii="Courier New" w:hAnsi="Courier New" w:cs="Courier New" w:hint="default"/>
       </w:rPr>
     </w:lvl>
-    <w:lvl w:ilvl="2" w:tplc="04090005" w:tentative="1">
+    <w:lvl w:ilvl="2" w:tplc="04090005">
       <w:start w:val="1"/>
       <w:numFmt w:val="bullet"/>
       <w:lvlText w:val=""/>
@@ -406,7 +1099,7 @@
       </w:rPr>
     </w:lvl>
   </w:abstractNum>
-  <w:abstractNum w:abstractNumId="1" w15:restartNumberingAfterBreak="0">
+  <w:abstractNum w:abstractNumId="2" w15:restartNumberingAfterBreak="0">
     <w:nsid w:val="18D677EC"/>
     <w:multiLevelType w:val="hybridMultilevel"/>
     <w:tmpl w:val="EBD4A448"/>
@@ -492,7 +1185,120 @@
       </w:pPr>
     </w:lvl>
   </w:abstractNum>
-  <w:abstractNum w:abstractNumId="2" w15:restartNumberingAfterBreak="0">
+  <w:abstractNum w:abstractNumId="3" w15:restartNumberingAfterBreak="0">
+    <w:nsid w:val="481810D2"/>
+    <w:multiLevelType w:val="hybridMultilevel"/>
+    <w:tmpl w:val="FE545ED6"/>
+    <w:lvl w:ilvl="0" w:tplc="04090001">
+      <w:start w:val="1"/>
+      <w:numFmt w:val="bullet"/>
+      <w:lvlText w:val=""/>
+      <w:lvlJc w:val="left"/>
+      <w:pPr>
+        <w:ind w:left="720" w:hanging="360"/>
+      </w:pPr>
+      <w:rPr>
+        <w:rFonts w:ascii="Symbol" w:hAnsi="Symbol" w:hint="default"/>
+      </w:rPr>
+    </w:lvl>
+    <w:lvl w:ilvl="1" w:tplc="04090003" w:tentative="1">
+      <w:start w:val="1"/>
+      <w:numFmt w:val="bullet"/>
+      <w:lvlText w:val="o"/>
+      <w:lvlJc w:val="left"/>
+      <w:pPr>
+        <w:ind w:left="1440" w:hanging="360"/>
+      </w:pPr>
+      <w:rPr>
+        <w:rFonts w:ascii="Courier New" w:hAnsi="Courier New" w:cs="Courier New" w:hint="default"/>
+      </w:rPr>
+    </w:lvl>
+    <w:lvl w:ilvl="2" w:tplc="04090005" w:tentative="1">
+      <w:start w:val="1"/>
+      <w:numFmt w:val="bullet"/>
+      <w:lvlText w:val=""/>
+      <w:lvlJc w:val="left"/>
+      <w:pPr>
+        <w:ind w:left="2160" w:hanging="360"/>
+      </w:pPr>
+      <w:rPr>
+        <w:rFonts w:ascii="Wingdings" w:hAnsi="Wingdings" w:hint="default"/>
+      </w:rPr>
+    </w:lvl>
+    <w:lvl w:ilvl="3" w:tplc="04090001" w:tentative="1">
+      <w:start w:val="1"/>
+      <w:numFmt w:val="bullet"/>
+      <w:lvlText w:val=""/>
+      <w:lvlJc w:val="left"/>
+      <w:pPr>
+        <w:ind w:left="2880" w:hanging="360"/>
+      </w:pPr>
+      <w:rPr>
+        <w:rFonts w:ascii="Symbol" w:hAnsi="Symbol" w:hint="default"/>
+      </w:rPr>
+    </w:lvl>
+    <w:lvl w:ilvl="4" w:tplc="04090003" w:tentative="1">
+      <w:start w:val="1"/>
+      <w:numFmt w:val="bullet"/>
+      <w:lvlText w:val="o"/>
+      <w:lvlJc w:val="left"/>
+      <w:pPr>
+        <w:ind w:left="3600" w:hanging="360"/>
+      </w:pPr>
+      <w:rPr>
+        <w:rFonts w:ascii="Courier New" w:hAnsi="Courier New" w:cs="Courier New" w:hint="default"/>
+      </w:rPr>
+    </w:lvl>
+    <w:lvl w:ilvl="5" w:tplc="04090005" w:tentative="1">
+      <w:start w:val="1"/>
+      <w:numFmt w:val="bullet"/>
+      <w:lvlText w:val=""/>
+      <w:lvlJc w:val="left"/>
+      <w:pPr>
+        <w:ind w:left="4320" w:hanging="360"/>
+      </w:pPr>
+      <w:rPr>
+        <w:rFonts w:ascii="Wingdings" w:hAnsi="Wingdings" w:hint="default"/>
+      </w:rPr>
+    </w:lvl>
+    <w:lvl w:ilvl="6" w:tplc="04090001" w:tentative="1">
+      <w:start w:val="1"/>
+      <w:numFmt w:val="bullet"/>
+      <w:lvlText w:val=""/>
+      <w:lvlJc w:val="left"/>
+      <w:pPr>
+        <w:ind w:left="5040" w:hanging="360"/>
+      </w:pPr>
+      <w:rPr>
+        <w:rFonts w:ascii="Symbol" w:hAnsi="Symbol" w:hint="default"/>
+      </w:rPr>
+    </w:lvl>
+    <w:lvl w:ilvl="7" w:tplc="04090003" w:tentative="1">
+      <w:start w:val="1"/>
+      <w:numFmt w:val="bullet"/>
+      <w:lvlText w:val="o"/>
+      <w:lvlJc w:val="left"/>
+      <w:pPr>
+        <w:ind w:left="5760" w:hanging="360"/>
+      </w:pPr>
+      <w:rPr>
+        <w:rFonts w:ascii="Courier New" w:hAnsi="Courier New" w:cs="Courier New" w:hint="default"/>
+      </w:rPr>
+    </w:lvl>
+    <w:lvl w:ilvl="8" w:tplc="04090005" w:tentative="1">
+      <w:start w:val="1"/>
+      <w:numFmt w:val="bullet"/>
+      <w:lvlText w:val=""/>
+      <w:lvlJc w:val="left"/>
+      <w:pPr>
+        <w:ind w:left="6480" w:hanging="360"/>
+      </w:pPr>
+      <w:rPr>
+        <w:rFonts w:ascii="Wingdings" w:hAnsi="Wingdings" w:hint="default"/>
+      </w:rPr>
+    </w:lvl>
+  </w:abstractNum>
+  <w:abstractNum w:abstractNumId="4" w15:restartNumberingAfterBreak="0">
     <w:nsid w:val="574B11C7"/>
     <w:multiLevelType w:val="hybridMultilevel"/>
     <w:tmpl w:val="77C8D614"/>
@@ -605,14 +1411,20 @@
       </w:rPr>
     </w:lvl>
   </w:abstractNum>
-  <w:num w:numId="1">
+  <w:num w:numId="1" w16cid:durableId="1196044327">
+    <w:abstractNumId w:val="4"/>
+  </w:num>
+  <w:num w:numId="2" w16cid:durableId="1314093803">
     <w:abstractNumId w:val="2"/>
   </w:num>
-  <w:num w:numId="2">
+  <w:num w:numId="3" w16cid:durableId="1679042491">
     <w:abstractNumId w:val="1"/>
   </w:num>
-  <w:num w:numId="3">
+  <w:num w:numId="4" w16cid:durableId="378358948">
     <w:abstractNumId w:val="0"/>
+  </w:num>
+  <w:num w:numId="5" w16cid:durableId="1889025519">
+    <w:abstractNumId w:val="3"/>
   </w:num>
 </w:numbering>
 </file>

</xml_diff>